<commit_message>
fix a few typos in java doc
</commit_message>
<xml_diff>
--- a/java.docx
+++ b/java.docx
@@ -1713,25 +1713,8 @@
           <w:rFonts w:ascii="Helvetica" w:hAnsi="Helvetica" w:cs="Helvetica"/>
           <w:color w:val="000000"/>
         </w:rPr>
-        <w:t> Unlike C++, Java doesn’t support static local variables. For example, the following Java program fails in compilation.</w:t>
-      </w:r>
-    </w:p>
-    <w:p>
-      <w:pPr>
-        <w:pStyle w:val="NormalWeb"/>
-        <w:numPr>
-          <w:ilvl w:val="1"/>
-          <w:numId w:val="7"/>
-        </w:numPr>
-        <w:shd w:val="clear" w:color="auto" w:fill="FFFFFF"/>
-        <w:spacing w:before="0" w:beforeAutospacing="0" w:after="0" w:afterAutospacing="0"/>
-        <w:jc w:val="both"/>
-        <w:textAlignment w:val="baseline"/>
-        <w:rPr>
-          <w:rFonts w:ascii="Helvetica" w:hAnsi="Helvetica" w:cs="Helvetica"/>
-          <w:color w:val="000000"/>
-        </w:rPr>
-      </w:pPr>
+        <w:t xml:space="preserve"> Unlike C++, Java doesn’t support static local variables. </w:t>
+      </w:r>
       <w:r>
         <w:rPr>
           <w:rStyle w:val="Strong"/>
@@ -1951,7 +1934,15 @@
           <w:shd w:val="clear" w:color="auto" w:fill="FFFFFF"/>
         </w:rPr>
         <w:tab/>
-        <w:t>Public static final Color red = Color();</w:t>
+        <w:t>Public static final Color RED</w:t>
+      </w:r>
+      <w:r>
+        <w:rPr>
+          <w:rFonts w:asciiTheme="minorHAnsi" w:hAnsiTheme="minorHAnsi" w:cs="Helvetica"/>
+          <w:color w:val="000000"/>
+          <w:shd w:val="clear" w:color="auto" w:fill="FFFFFF"/>
+        </w:rPr>
+        <w:t xml:space="preserve"> = Color();</w:t>
       </w:r>
     </w:p>
     <w:p>
@@ -1981,7 +1972,7 @@
           <w:color w:val="000000"/>
           <w:shd w:val="clear" w:color="auto" w:fill="FFFFFF"/>
         </w:rPr>
-        <w:t>static final Color green</w:t>
+        <w:t>static final Color GREEN</w:t>
       </w:r>
       <w:r>
         <w:rPr>
@@ -4554,25 +4545,10 @@
           <w:szCs w:val="23"/>
           <w:shd w:val="clear" w:color="auto" w:fill="FFFFFF"/>
         </w:rPr>
-        <w:t xml:space="preserve">It needs </w:t>
-      </w:r>
-    </w:p>
-    <w:p>
-      <w:pPr>
-        <w:pStyle w:val="NormalWeb"/>
-        <w:shd w:val="clear" w:color="auto" w:fill="FFFFFF"/>
-        <w:spacing w:before="0" w:beforeAutospacing="0" w:after="0" w:afterAutospacing="0"/>
-        <w:ind w:left="1440"/>
-        <w:jc w:val="both"/>
-        <w:textAlignment w:val="baseline"/>
-        <w:rPr>
-          <w:rFonts w:ascii="Helvetica" w:hAnsi="Helvetica" w:cs="Helvetica"/>
-          <w:color w:val="000000"/>
-          <w:sz w:val="23"/>
-          <w:szCs w:val="23"/>
-          <w:shd w:val="clear" w:color="auto" w:fill="FFFFFF"/>
-        </w:rPr>
-      </w:pPr>
+        <w:t xml:space="preserve"> </w:t>
+      </w:r>
+      <w:bookmarkStart w:id="0" w:name="_GoBack"/>
+      <w:bookmarkEnd w:id="0"/>
     </w:p>
     <w:p>
       <w:pPr>
@@ -5019,6 +4995,7 @@
           <w:szCs w:val="28"/>
           <w:highlight w:val="yellow"/>
         </w:rPr>
+        <w:lastRenderedPageBreak/>
         <w:t xml:space="preserve"> </w:t>
       </w:r>
       <w:r>
@@ -5835,6 +5812,7 @@
           <w:b/>
           <w:color w:val="000000"/>
         </w:rPr>
+        <w:lastRenderedPageBreak/>
         <w:t>Definition and Usage</w:t>
       </w:r>
     </w:p>
@@ -6492,6 +6470,7 @@
           <w:szCs w:val="28"/>
           <w:highlight w:val="yellow"/>
         </w:rPr>
+        <w:lastRenderedPageBreak/>
         <w:t>Inner Class</w:t>
       </w:r>
     </w:p>
@@ -7328,7 +7307,6 @@
           <w:sz w:val="24"/>
           <w:szCs w:val="24"/>
         </w:rPr>
-        <w:lastRenderedPageBreak/>
         <w:t xml:space="preserve">                          // comment </w:t>
       </w:r>
       <w:r>
@@ -7396,6 +7374,7 @@
           <w:rFonts w:asciiTheme="minorHAnsi" w:hAnsiTheme="minorHAnsi"/>
           <w:color w:val="000000"/>
         </w:rPr>
+        <w:lastRenderedPageBreak/>
         <w:t xml:space="preserve"> </w:t>
       </w:r>
     </w:p>
@@ -8579,7 +8558,6 @@
           <w:sz w:val="26"/>
           <w:szCs w:val="26"/>
         </w:rPr>
-        <w:lastRenderedPageBreak/>
         <w:t>Interface </w:t>
       </w:r>
       <w:r>
@@ -8688,6 +8666,7 @@
           <w:sz w:val="26"/>
           <w:szCs w:val="26"/>
         </w:rPr>
+        <w:lastRenderedPageBreak/>
         <w:t>Interface </w:t>
       </w:r>
       <w:r>
@@ -10288,7 +10267,6 @@
               <w:ind w:left="0"/>
             </w:pPr>
             <w:r>
-              <w:lastRenderedPageBreak/>
               <w:t>Fast in operation</w:t>
             </w:r>
           </w:p>
@@ -14150,8 +14128,6 @@
           <w:szCs w:val="24"/>
         </w:rPr>
       </w:pPr>
-      <w:bookmarkStart w:id="0" w:name="_GoBack"/>
-      <w:bookmarkEnd w:id="0"/>
     </w:p>
     <w:p>
       <w:pPr>

</xml_diff>